<commit_message>
C7: Upgrade ERD and PL/PgSQL
</commit_message>
<xml_diff>
--- a/Zespół projektowy nr. 6.docx
+++ b/Zespół projektowy nr. 6.docx
@@ -171,10 +171,10 @@
         </w:rPr>
         <w:lastRenderedPageBreak/>
         <w:drawing>
-          <wp:inline distT="0" distB="0" distL="0" distR="0" wp14:anchorId="47D17F04" wp14:editId="7F6B4A41">
-            <wp:extent cx="5731510" cy="3008630"/>
-            <wp:effectExtent l="0" t="0" r="2540" b="1270"/>
-            <wp:docPr id="1859140940" name="Obraz 1" descr="Obraz zawierający tekst, zrzut ekranu, Czcionka, Prostokąt&#10;&#10;Opis wygenerowany automatycznie"/>
+          <wp:inline distT="0" distB="0" distL="0" distR="0" wp14:anchorId="5F08E515" wp14:editId="1908D80D">
+            <wp:extent cx="5731510" cy="3100070"/>
+            <wp:effectExtent l="0" t="0" r="2540" b="5080"/>
+            <wp:docPr id="1519703586" name="Obraz 1" descr="Obraz zawierający tekst, zrzut ekranu, Prostokąt, Czcionka&#10;&#10;Opis wygenerowany automatycznie"/>
             <wp:cNvGraphicFramePr>
               <a:graphicFrameLocks xmlns:a="http://schemas.openxmlformats.org/drawingml/2006/main" noChangeAspect="1"/>
             </wp:cNvGraphicFramePr>
@@ -182,7 +182,7 @@
               <a:graphicData uri="http://schemas.openxmlformats.org/drawingml/2006/picture">
                 <pic:pic xmlns:pic="http://schemas.openxmlformats.org/drawingml/2006/picture">
                   <pic:nvPicPr>
-                    <pic:cNvPr id="1859140940" name="Obraz 1" descr="Obraz zawierający tekst, zrzut ekranu, Czcionka, Prostokąt&#10;&#10;Opis wygenerowany automatycznie"/>
+                    <pic:cNvPr id="1519703586" name="Obraz 1" descr="Obraz zawierający tekst, zrzut ekranu, Prostokąt, Czcionka&#10;&#10;Opis wygenerowany automatycznie"/>
                     <pic:cNvPicPr/>
                   </pic:nvPicPr>
                   <pic:blipFill>
@@ -200,7 +200,7 @@
                   <pic:spPr>
                     <a:xfrm>
                       <a:off x="0" y="0"/>
-                      <a:ext cx="5731510" cy="3008630"/>
+                      <a:ext cx="5731510" cy="3100070"/>
                     </a:xfrm>
                     <a:prstGeom prst="rect">
                       <a:avLst/>
@@ -1020,17 +1020,6 @@
 </file>
 
 <file path=customXml/item1.xml><?xml version="1.0" encoding="utf-8"?>
-<p:properties xmlns:p="http://schemas.microsoft.com/office/2006/metadata/properties" xmlns:xsi="http://www.w3.org/2001/XMLSchema-instance" xmlns:pc="http://schemas.microsoft.com/office/infopath/2007/PartnerControls">
-  <documentManagement>
-    <lcf76f155ced4ddcb4097134ff3c332f xmlns="dda4d290-3ebe-45f5-bfad-dd05ee4b7eff">
-      <Terms xmlns="http://schemas.microsoft.com/office/infopath/2007/PartnerControls"/>
-    </lcf76f155ced4ddcb4097134ff3c332f>
-    <TaxCatchAll xmlns="08cd4eea-b67f-4e6d-a589-88c387734484" xsi:nil="true"/>
-  </documentManagement>
-</p:properties>
-</file>
-
-<file path=customXml/item2.xml><?xml version="1.0" encoding="utf-8"?>
 <ct:contentTypeSchema xmlns:ct="http://schemas.microsoft.com/office/2006/metadata/contentType" xmlns:ma="http://schemas.microsoft.com/office/2006/metadata/properties/metaAttributes" ct:_="" ma:_="" ma:contentTypeName="Document" ma:contentTypeID="0x010100A6D2E4A59A2CC0488ABEB621C1207B35" ma:contentTypeVersion="11" ma:contentTypeDescription="Create a new document." ma:contentTypeScope="" ma:versionID="88b13c50743314473b4f0d6f08cbbbb3">
   <xsd:schema xmlns:xsd="http://www.w3.org/2001/XMLSchema" xmlns:xs="http://www.w3.org/2001/XMLSchema" xmlns:p="http://schemas.microsoft.com/office/2006/metadata/properties" xmlns:ns2="dda4d290-3ebe-45f5-bfad-dd05ee4b7eff" xmlns:ns3="08cd4eea-b67f-4e6d-a589-88c387734484" targetNamespace="http://schemas.microsoft.com/office/2006/metadata/properties" ma:root="true" ma:fieldsID="494428e7beb2eb7413e5a31cd0ef56d2" ns2:_="" ns3:_="">
     <xsd:import namespace="dda4d290-3ebe-45f5-bfad-dd05ee4b7eff"/>
@@ -1225,6 +1214,17 @@
 </ct:contentTypeSchema>
 </file>
 
+<file path=customXml/item2.xml><?xml version="1.0" encoding="utf-8"?>
+<p:properties xmlns:p="http://schemas.microsoft.com/office/2006/metadata/properties" xmlns:xsi="http://www.w3.org/2001/XMLSchema-instance" xmlns:pc="http://schemas.microsoft.com/office/infopath/2007/PartnerControls">
+  <documentManagement>
+    <lcf76f155ced4ddcb4097134ff3c332f xmlns="dda4d290-3ebe-45f5-bfad-dd05ee4b7eff">
+      <Terms xmlns="http://schemas.microsoft.com/office/infopath/2007/PartnerControls"/>
+    </lcf76f155ced4ddcb4097134ff3c332f>
+    <TaxCatchAll xmlns="08cd4eea-b67f-4e6d-a589-88c387734484" xsi:nil="true"/>
+  </documentManagement>
+</p:properties>
+</file>
+
 <file path=customXml/item3.xml><?xml version="1.0" encoding="utf-8"?>
 <?mso-contentType ?>
 <FormTemplates xmlns="http://schemas.microsoft.com/sharepoint/v3/contenttype/forms">
@@ -1235,17 +1235,6 @@
 </file>
 
 <file path=customXml/itemProps1.xml><?xml version="1.0" encoding="utf-8"?>
-<ds:datastoreItem xmlns:ds="http://schemas.openxmlformats.org/officeDocument/2006/customXml" ds:itemID="{9C716A55-8801-49FA-AFF1-9D6D9180BCC4}">
-  <ds:schemaRefs>
-    <ds:schemaRef ds:uri="http://schemas.microsoft.com/office/2006/metadata/properties"/>
-    <ds:schemaRef ds:uri="http://schemas.microsoft.com/office/infopath/2007/PartnerControls"/>
-    <ds:schemaRef ds:uri="dda4d290-3ebe-45f5-bfad-dd05ee4b7eff"/>
-    <ds:schemaRef ds:uri="08cd4eea-b67f-4e6d-a589-88c387734484"/>
-  </ds:schemaRefs>
-</ds:datastoreItem>
-</file>
-
-<file path=customXml/itemProps2.xml><?xml version="1.0" encoding="utf-8"?>
 <ds:datastoreItem xmlns:ds="http://schemas.openxmlformats.org/officeDocument/2006/customXml" ds:itemID="{1B9288CD-232F-49E4-AF48-65FF0F6FD975}">
   <ds:schemaRefs>
     <ds:schemaRef ds:uri="http://schemas.microsoft.com/office/2006/metadata/contentType"/>
@@ -1264,6 +1253,17 @@
 </ds:datastoreItem>
 </file>
 
+<file path=customXml/itemProps2.xml><?xml version="1.0" encoding="utf-8"?>
+<ds:datastoreItem xmlns:ds="http://schemas.openxmlformats.org/officeDocument/2006/customXml" ds:itemID="{9C716A55-8801-49FA-AFF1-9D6D9180BCC4}">
+  <ds:schemaRefs>
+    <ds:schemaRef ds:uri="http://schemas.microsoft.com/office/2006/metadata/properties"/>
+    <ds:schemaRef ds:uri="http://schemas.microsoft.com/office/infopath/2007/PartnerControls"/>
+    <ds:schemaRef ds:uri="dda4d290-3ebe-45f5-bfad-dd05ee4b7eff"/>
+    <ds:schemaRef ds:uri="08cd4eea-b67f-4e6d-a589-88c387734484"/>
+  </ds:schemaRefs>
+</ds:datastoreItem>
+</file>
+
 <file path=customXml/itemProps3.xml><?xml version="1.0" encoding="utf-8"?>
 <ds:datastoreItem xmlns:ds="http://schemas.openxmlformats.org/officeDocument/2006/customXml" ds:itemID="{EAFB53BB-5A8E-4C62-A19C-DCCDA7F46B36}">
   <ds:schemaRefs>

</xml_diff>

<commit_message>
C7: Upgrade ERD && PL/PgSQL
</commit_message>
<xml_diff>
--- a/Zespół projektowy nr. 6.docx
+++ b/Zespół projektowy nr. 6.docx
@@ -64,21 +64,7 @@
         <w:rPr>
           <w:rFonts w:ascii="Aptos" w:eastAsia="Aptos" w:hAnsi="Aptos" w:cs="Aptos"/>
         </w:rPr>
-        <w:t xml:space="preserve"> to wszechstronna aplikacja społecznościowa, która oferuje użytkownikom dynamiczną platformę do wyrażania siebie, komunikacji i budowania relacji. Główne funkcje Tandem obejmują możliwość tworzenia indywidualnych profili, gdzie użytkownicy mogą podawać swoje dane, wgrywać zdjęcia profilowe oraz opcjonalnie dodać opis o sobie. Każdy profil wyświetla liczbę obserwujących, liczbę </w:t>
-      </w:r>
-      <w:proofErr w:type="spellStart"/>
-      <w:r>
-        <w:rPr>
-          <w:rFonts w:ascii="Aptos" w:eastAsia="Aptos" w:hAnsi="Aptos" w:cs="Aptos"/>
-        </w:rPr>
-        <w:t>polubień</w:t>
-      </w:r>
-      <w:proofErr w:type="spellEnd"/>
-      <w:r>
-        <w:rPr>
-          <w:rFonts w:ascii="Aptos" w:eastAsia="Aptos" w:hAnsi="Aptos" w:cs="Aptos"/>
-        </w:rPr>
-        <w:t xml:space="preserve"> i liczbę opublikowanych postów, co pozwala użytkownikom lepiej zrozumieć swoje miejsce w społeczności.</w:t>
+        <w:t xml:space="preserve"> to wszechstronna aplikacja społecznościowa, która oferuje użytkownikom dynamiczną platformę do wyrażania siebie, komunikacji i budowania relacji. Główne funkcje Tandem obejmują możliwość tworzenia indywidualnych profili, gdzie użytkownicy mogą podawać swoje dane, wgrywać zdjęcia profilowe oraz opcjonalnie dodać opis o sobie. Każdy profil wyświetla liczbę obserwujących, liczbę polubień i liczbę opublikowanych postów, co pozwala użytkownikom lepiej zrozumieć swoje miejsce w społeczności.</w:t>
       </w:r>
     </w:p>
     <w:p>
@@ -171,10 +157,10 @@
         </w:rPr>
         <w:lastRenderedPageBreak/>
         <w:drawing>
-          <wp:inline distT="0" distB="0" distL="0" distR="0" wp14:anchorId="47D17F04" wp14:editId="7F6B4A41">
-            <wp:extent cx="5731510" cy="3008630"/>
-            <wp:effectExtent l="0" t="0" r="2540" b="1270"/>
-            <wp:docPr id="1859140940" name="Obraz 1" descr="Obraz zawierający tekst, zrzut ekranu, Czcionka, Prostokąt&#10;&#10;Opis wygenerowany automatycznie"/>
+          <wp:inline distT="0" distB="0" distL="0" distR="0" wp14:anchorId="3E51DB79" wp14:editId="79A2EB87">
+            <wp:extent cx="5731510" cy="3100070"/>
+            <wp:effectExtent l="0" t="0" r="2540" b="5080"/>
+            <wp:docPr id="882226733" name="Obraz 1" descr="Obraz zawierający tekst, zrzut ekranu, Prostokąt, Czcionka&#10;&#10;Opis wygenerowany automatycznie"/>
             <wp:cNvGraphicFramePr>
               <a:graphicFrameLocks xmlns:a="http://schemas.openxmlformats.org/drawingml/2006/main" noChangeAspect="1"/>
             </wp:cNvGraphicFramePr>
@@ -182,7 +168,7 @@
               <a:graphicData uri="http://schemas.openxmlformats.org/drawingml/2006/picture">
                 <pic:pic xmlns:pic="http://schemas.openxmlformats.org/drawingml/2006/picture">
                   <pic:nvPicPr>
-                    <pic:cNvPr id="1859140940" name="Obraz 1" descr="Obraz zawierający tekst, zrzut ekranu, Czcionka, Prostokąt&#10;&#10;Opis wygenerowany automatycznie"/>
+                    <pic:cNvPr id="882226733" name="Obraz 1" descr="Obraz zawierający tekst, zrzut ekranu, Prostokąt, Czcionka&#10;&#10;Opis wygenerowany automatycznie"/>
                     <pic:cNvPicPr/>
                   </pic:nvPicPr>
                   <pic:blipFill>
@@ -200,7 +186,7 @@
                   <pic:spPr>
                     <a:xfrm>
                       <a:off x="0" y="0"/>
-                      <a:ext cx="5731510" cy="3008630"/>
+                      <a:ext cx="5731510" cy="3100070"/>
                     </a:xfrm>
                     <a:prstGeom prst="rect">
                       <a:avLst/>
@@ -1020,17 +1006,6 @@
 </file>
 
 <file path=customXml/item1.xml><?xml version="1.0" encoding="utf-8"?>
-<p:properties xmlns:p="http://schemas.microsoft.com/office/2006/metadata/properties" xmlns:xsi="http://www.w3.org/2001/XMLSchema-instance" xmlns:pc="http://schemas.microsoft.com/office/infopath/2007/PartnerControls">
-  <documentManagement>
-    <lcf76f155ced4ddcb4097134ff3c332f xmlns="dda4d290-3ebe-45f5-bfad-dd05ee4b7eff">
-      <Terms xmlns="http://schemas.microsoft.com/office/infopath/2007/PartnerControls"/>
-    </lcf76f155ced4ddcb4097134ff3c332f>
-    <TaxCatchAll xmlns="08cd4eea-b67f-4e6d-a589-88c387734484" xsi:nil="true"/>
-  </documentManagement>
-</p:properties>
-</file>
-
-<file path=customXml/item2.xml><?xml version="1.0" encoding="utf-8"?>
 <ct:contentTypeSchema xmlns:ct="http://schemas.microsoft.com/office/2006/metadata/contentType" xmlns:ma="http://schemas.microsoft.com/office/2006/metadata/properties/metaAttributes" ct:_="" ma:_="" ma:contentTypeName="Document" ma:contentTypeID="0x010100A6D2E4A59A2CC0488ABEB621C1207B35" ma:contentTypeVersion="11" ma:contentTypeDescription="Create a new document." ma:contentTypeScope="" ma:versionID="88b13c50743314473b4f0d6f08cbbbb3">
   <xsd:schema xmlns:xsd="http://www.w3.org/2001/XMLSchema" xmlns:xs="http://www.w3.org/2001/XMLSchema" xmlns:p="http://schemas.microsoft.com/office/2006/metadata/properties" xmlns:ns2="dda4d290-3ebe-45f5-bfad-dd05ee4b7eff" xmlns:ns3="08cd4eea-b67f-4e6d-a589-88c387734484" targetNamespace="http://schemas.microsoft.com/office/2006/metadata/properties" ma:root="true" ma:fieldsID="494428e7beb2eb7413e5a31cd0ef56d2" ns2:_="" ns3:_="">
     <xsd:import namespace="dda4d290-3ebe-45f5-bfad-dd05ee4b7eff"/>
@@ -1225,6 +1200,17 @@
 </ct:contentTypeSchema>
 </file>
 
+<file path=customXml/item2.xml><?xml version="1.0" encoding="utf-8"?>
+<p:properties xmlns:p="http://schemas.microsoft.com/office/2006/metadata/properties" xmlns:xsi="http://www.w3.org/2001/XMLSchema-instance" xmlns:pc="http://schemas.microsoft.com/office/infopath/2007/PartnerControls">
+  <documentManagement>
+    <lcf76f155ced4ddcb4097134ff3c332f xmlns="dda4d290-3ebe-45f5-bfad-dd05ee4b7eff">
+      <Terms xmlns="http://schemas.microsoft.com/office/infopath/2007/PartnerControls"/>
+    </lcf76f155ced4ddcb4097134ff3c332f>
+    <TaxCatchAll xmlns="08cd4eea-b67f-4e6d-a589-88c387734484" xsi:nil="true"/>
+  </documentManagement>
+</p:properties>
+</file>
+
 <file path=customXml/item3.xml><?xml version="1.0" encoding="utf-8"?>
 <?mso-contentType ?>
 <FormTemplates xmlns="http://schemas.microsoft.com/sharepoint/v3/contenttype/forms">
@@ -1235,17 +1221,6 @@
 </file>
 
 <file path=customXml/itemProps1.xml><?xml version="1.0" encoding="utf-8"?>
-<ds:datastoreItem xmlns:ds="http://schemas.openxmlformats.org/officeDocument/2006/customXml" ds:itemID="{9C716A55-8801-49FA-AFF1-9D6D9180BCC4}">
-  <ds:schemaRefs>
-    <ds:schemaRef ds:uri="http://schemas.microsoft.com/office/2006/metadata/properties"/>
-    <ds:schemaRef ds:uri="http://schemas.microsoft.com/office/infopath/2007/PartnerControls"/>
-    <ds:schemaRef ds:uri="dda4d290-3ebe-45f5-bfad-dd05ee4b7eff"/>
-    <ds:schemaRef ds:uri="08cd4eea-b67f-4e6d-a589-88c387734484"/>
-  </ds:schemaRefs>
-</ds:datastoreItem>
-</file>
-
-<file path=customXml/itemProps2.xml><?xml version="1.0" encoding="utf-8"?>
 <ds:datastoreItem xmlns:ds="http://schemas.openxmlformats.org/officeDocument/2006/customXml" ds:itemID="{1B9288CD-232F-49E4-AF48-65FF0F6FD975}">
   <ds:schemaRefs>
     <ds:schemaRef ds:uri="http://schemas.microsoft.com/office/2006/metadata/contentType"/>
@@ -1264,6 +1239,17 @@
 </ds:datastoreItem>
 </file>
 
+<file path=customXml/itemProps2.xml><?xml version="1.0" encoding="utf-8"?>
+<ds:datastoreItem xmlns:ds="http://schemas.openxmlformats.org/officeDocument/2006/customXml" ds:itemID="{9C716A55-8801-49FA-AFF1-9D6D9180BCC4}">
+  <ds:schemaRefs>
+    <ds:schemaRef ds:uri="http://schemas.microsoft.com/office/2006/metadata/properties"/>
+    <ds:schemaRef ds:uri="http://schemas.microsoft.com/office/infopath/2007/PartnerControls"/>
+    <ds:schemaRef ds:uri="dda4d290-3ebe-45f5-bfad-dd05ee4b7eff"/>
+    <ds:schemaRef ds:uri="08cd4eea-b67f-4e6d-a589-88c387734484"/>
+  </ds:schemaRefs>
+</ds:datastoreItem>
+</file>
+
 <file path=customXml/itemProps3.xml><?xml version="1.0" encoding="utf-8"?>
 <ds:datastoreItem xmlns:ds="http://schemas.openxmlformats.org/officeDocument/2006/customXml" ds:itemID="{EAFB53BB-5A8E-4C62-A19C-DCCDA7F46B36}">
   <ds:schemaRefs>

</xml_diff>

<commit_message>
C9: JPA && DTO Implementation
</commit_message>
<xml_diff>
--- a/Zespół projektowy nr. 6.docx
+++ b/Zespół projektowy nr. 6.docx
@@ -64,21 +64,7 @@
         <w:rPr>
           <w:rFonts w:ascii="Aptos" w:eastAsia="Aptos" w:hAnsi="Aptos" w:cs="Aptos"/>
         </w:rPr>
-        <w:t xml:space="preserve"> to wszechstronna aplikacja społecznościowa, która oferuje użytkownikom dynamiczną platformę do wyrażania siebie, komunikacji i budowania relacji. Główne funkcje Tandem obejmują możliwość tworzenia indywidualnych profili, gdzie użytkownicy mogą podawać swoje dane, wgrywać zdjęcia profilowe oraz opcjonalnie dodać opis o sobie. Każdy profil wyświetla liczbę obserwujących, liczbę </w:t>
-      </w:r>
-      <w:proofErr w:type="spellStart"/>
-      <w:r>
-        <w:rPr>
-          <w:rFonts w:ascii="Aptos" w:eastAsia="Aptos" w:hAnsi="Aptos" w:cs="Aptos"/>
-        </w:rPr>
-        <w:t>polubień</w:t>
-      </w:r>
-      <w:proofErr w:type="spellEnd"/>
-      <w:r>
-        <w:rPr>
-          <w:rFonts w:ascii="Aptos" w:eastAsia="Aptos" w:hAnsi="Aptos" w:cs="Aptos"/>
-        </w:rPr>
-        <w:t xml:space="preserve"> i liczbę opublikowanych postów, co pozwala użytkownikom lepiej zrozumieć swoje miejsce w społeczności.</w:t>
+        <w:t xml:space="preserve"> to wszechstronna aplikacja społecznościowa, która oferuje użytkownikom dynamiczną platformę do wyrażania siebie, komunikacji i budowania relacji. Główne funkcje Tandem obejmują możliwość tworzenia indywidualnych profili, gdzie użytkownicy mogą podawać swoje dane, wgrywać zdjęcia profilowe oraz opcjonalnie dodać opis o sobie. Każdy profil wyświetla liczbę obserwujących, liczbę polubień i liczbę opublikowanych postów, co pozwala użytkownikom lepiej zrozumieć swoje miejsce w społeczności.</w:t>
       </w:r>
     </w:p>
     <w:p>
@@ -103,16 +89,6 @@
         </w:rPr>
         <w:t>Oprócz tego, Tandem daje możliwość przynależności do grup, które dzielą się na publiczne i prywatne. Grupy publiczne są otwarte dla wszystkich użytkowników i pozwalają na swobodną wymianę poglądów i dyskusję na określone tematy, natomiast grupy prywatne wymagają KODU dla wstępu.</w:t>
       </w:r>
-    </w:p>
-    <w:p>
-      <w:pPr>
-        <w:spacing w:before="240" w:after="159" w:line="276" w:lineRule="auto"/>
-      </w:pPr>
-    </w:p>
-    <w:p>
-      <w:pPr>
-        <w:spacing w:before="240" w:after="159" w:line="276" w:lineRule="auto"/>
-      </w:pPr>
     </w:p>
     <w:p>
       <w:pPr>
@@ -209,7 +185,6 @@
           <w:sz w:val="36"/>
           <w:szCs w:val="36"/>
         </w:rPr>
-        <w:lastRenderedPageBreak/>
         <w:tab/>
       </w:r>
     </w:p>

</xml_diff>